<commit_message>
Updates on exercise file for Modeling Databases
</commit_message>
<xml_diff>
--- a/Courses/Software-Sciences/Module-3-Databases-New/07-Modeling-Databases/07-Modeling-Databases-Exercise.docx
+++ b/Courses/Software-Sciences/Module-3-Databases-New/07-Modeling-Databases/07-Modeling-Databases-Exercise.docx
@@ -6162,6 +6162,201 @@
     </w:p>
     <w:p>
       <w:pPr>
+        <w:pStyle w:val="Heading3"/>
+        <w:numPr>
+          <w:ilvl w:val="1"/>
+          <w:numId w:val="11"/>
+        </w:numPr>
+      </w:pPr>
+      <w:r>
+        <w:rPr>
+          <w:lang w:val="bg-BG"/>
+        </w:rPr>
+        <w:t xml:space="preserve">Качете решението в </w:t>
+      </w:r>
+      <w:r>
+        <w:t>Judge</w:t>
+      </w:r>
+    </w:p>
+    <w:p>
+      <w:pPr>
+        <w:rPr>
+          <w:lang w:val="ru-RU"/>
+        </w:rPr>
+      </w:pPr>
+      <w:r>
+        <w:rPr>
+          <w:lang w:val="bg-BG"/>
+        </w:rPr>
+        <w:t xml:space="preserve">Изберете </w:t>
+      </w:r>
+      <w:r>
+        <w:rPr>
+          <w:b/>
+          <w:bCs/>
+          <w:lang w:val="bg-BG"/>
+        </w:rPr>
+        <w:t>броя</w:t>
+      </w:r>
+      <w:r>
+        <w:rPr>
+          <w:lang w:val="bg-BG"/>
+        </w:rPr>
+        <w:t xml:space="preserve"> </w:t>
+      </w:r>
+      <w:r>
+        <w:rPr>
+          <w:lang w:val="bg-BG"/>
+        </w:rPr>
+        <w:t xml:space="preserve">на </w:t>
+      </w:r>
+      <w:r>
+        <w:rPr>
+          <w:b/>
+          <w:bCs/>
+          <w:lang w:val="bg-BG"/>
+        </w:rPr>
+        <w:t>всички</w:t>
+      </w:r>
+      <w:r>
+        <w:rPr>
+          <w:lang w:val="bg-BG"/>
+        </w:rPr>
+        <w:t xml:space="preserve"> </w:t>
+      </w:r>
+      <w:r>
+        <w:rPr>
+          <w:b/>
+          <w:bCs/>
+          <w:lang w:val="bg-BG"/>
+        </w:rPr>
+        <w:t>редове</w:t>
+      </w:r>
+      <w:r>
+        <w:rPr>
+          <w:lang w:val="bg-BG"/>
+        </w:rPr>
+        <w:t xml:space="preserve"> в таблиците </w:t>
+      </w:r>
+      <w:r>
+        <w:rPr>
+          <w:rFonts w:ascii="Consolas" w:hAnsi="Consolas"/>
+          <w:b/>
+          <w:bCs/>
+        </w:rPr>
+        <w:t>Towns</w:t>
+      </w:r>
+      <w:r>
+        <w:rPr>
+          <w:lang w:val="ru-RU"/>
+        </w:rPr>
+        <w:t>,</w:t>
+      </w:r>
+      <w:r>
+        <w:rPr>
+          <w:lang w:val="ru-RU"/>
+        </w:rPr>
+        <w:t xml:space="preserve"> </w:t>
+      </w:r>
+      <w:r>
+        <w:rPr>
+          <w:rFonts w:ascii="Consolas" w:hAnsi="Consolas"/>
+          <w:b/>
+          <w:bCs/>
+          <w:lang w:val="ru-RU"/>
+        </w:rPr>
+        <w:t>People</w:t>
+      </w:r>
+      <w:r>
+        <w:rPr>
+          <w:lang w:val="ru-RU"/>
+        </w:rPr>
+        <w:t xml:space="preserve"> </w:t>
+      </w:r>
+      <w:r>
+        <w:rPr>
+          <w:lang w:val="bg-BG"/>
+        </w:rPr>
+        <w:t xml:space="preserve">и </w:t>
+      </w:r>
+      <w:r>
+        <w:rPr>
+          <w:rFonts w:ascii="Consolas" w:hAnsi="Consolas"/>
+          <w:b/>
+          <w:bCs/>
+        </w:rPr>
+        <w:t>Users</w:t>
+      </w:r>
+      <w:r>
+        <w:rPr>
+          <w:lang w:val="bg-BG"/>
+        </w:rPr>
+        <w:t xml:space="preserve">, като използвате </w:t>
+      </w:r>
+      <w:r>
+        <w:rPr>
+          <w:b/>
+          <w:bCs/>
+          <w:lang w:val="bg-BG"/>
+        </w:rPr>
+        <w:t>3</w:t>
+      </w:r>
+      <w:r>
+        <w:rPr>
+          <w:lang w:val="bg-BG"/>
+        </w:rPr>
+        <w:t xml:space="preserve"> </w:t>
+      </w:r>
+      <w:r>
+        <w:rPr>
+          <w:b/>
+          <w:bCs/>
+        </w:rPr>
+        <w:t>SELECT</w:t>
+      </w:r>
+      <w:r>
+        <w:rPr>
+          <w:lang w:val="ru-RU"/>
+        </w:rPr>
+        <w:t xml:space="preserve"> </w:t>
+      </w:r>
+      <w:r>
+        <w:rPr>
+          <w:b/>
+          <w:bCs/>
+          <w:lang w:val="bg-BG"/>
+        </w:rPr>
+        <w:t>заявки</w:t>
+      </w:r>
+      <w:r>
+        <w:rPr>
+          <w:lang w:val="bg-BG"/>
+        </w:rPr>
+        <w:t>. За броя на редовете използвайте функцията</w:t>
+      </w:r>
+      <w:r>
+        <w:rPr>
+          <w:lang w:val="ru-RU"/>
+        </w:rPr>
+        <w:t xml:space="preserve"> </w:t>
+      </w:r>
+      <w:r>
+        <w:rPr>
+          <w:rFonts w:ascii="Consolas" w:hAnsi="Consolas"/>
+          <w:b/>
+          <w:bCs/>
+        </w:rPr>
+        <w:t>COUNT</w:t>
+      </w:r>
+      <w:r>
+        <w:rPr>
+          <w:lang w:val="ru-RU"/>
+        </w:rPr>
+        <w:t>.</w:t>
+      </w:r>
+    </w:p>
+    <w:p>
+      <w:pPr>
         <w:pStyle w:val="Heading2"/>
       </w:pPr>
       <w:r>
@@ -6614,7 +6809,200 @@
     </w:p>
     <w:p>
       <w:pPr>
+        <w:pStyle w:val="Heading3"/>
+        <w:numPr>
+          <w:ilvl w:val="1"/>
+          <w:numId w:val="11"/>
+        </w:numPr>
+      </w:pPr>
+      <w:r>
+        <w:rPr>
+          <w:lang w:val="bg-BG"/>
+        </w:rPr>
+        <w:t xml:space="preserve">Качете решението в </w:t>
+      </w:r>
+      <w:r>
+        <w:t>Judge</w:t>
+      </w:r>
+    </w:p>
+    <w:p>
+      <w:pPr>
+        <w:rPr>
+          <w:lang w:val="ru-RU"/>
+        </w:rPr>
+      </w:pPr>
+      <w:r>
+        <w:rPr>
+          <w:lang w:val="bg-BG"/>
+        </w:rPr>
+        <w:t xml:space="preserve">Изберете </w:t>
+      </w:r>
+      <w:r>
+        <w:rPr>
+          <w:b/>
+          <w:bCs/>
+          <w:lang w:val="bg-BG"/>
+        </w:rPr>
+        <w:t>броя</w:t>
+      </w:r>
+      <w:r>
+        <w:rPr>
+          <w:lang w:val="bg-BG"/>
+        </w:rPr>
+        <w:t xml:space="preserve"> на </w:t>
+      </w:r>
+      <w:r>
+        <w:rPr>
+          <w:b/>
+          <w:bCs/>
+          <w:lang w:val="bg-BG"/>
+        </w:rPr>
+        <w:t>всички</w:t>
+      </w:r>
+      <w:r>
+        <w:rPr>
+          <w:lang w:val="bg-BG"/>
+        </w:rPr>
+        <w:t xml:space="preserve"> </w:t>
+      </w:r>
+      <w:r>
+        <w:rPr>
+          <w:b/>
+          <w:bCs/>
+          <w:lang w:val="bg-BG"/>
+        </w:rPr>
+        <w:t>редове</w:t>
+      </w:r>
+      <w:r>
+        <w:rPr>
+          <w:lang w:val="bg-BG"/>
+        </w:rPr>
+        <w:t xml:space="preserve"> в таблиците </w:t>
+      </w:r>
+      <w:r>
+        <w:rPr>
+          <w:rFonts w:ascii="Consolas" w:hAnsi="Consolas"/>
+          <w:b/>
+          <w:noProof/>
+        </w:rPr>
+        <w:t>Directors</w:t>
+      </w:r>
+      <w:r>
+        <w:t xml:space="preserve">, </w:t>
+      </w:r>
+      <w:r>
+        <w:rPr>
+          <w:rFonts w:ascii="Consolas" w:hAnsi="Consolas"/>
+          <w:b/>
+          <w:noProof/>
+        </w:rPr>
+        <w:t>Genres</w:t>
+      </w:r>
+      <w:r>
+        <w:rPr>
+          <w:lang w:val="bg-BG"/>
+        </w:rPr>
+        <w:t xml:space="preserve">, </w:t>
+      </w:r>
+      <w:r>
+        <w:rPr>
+          <w:rFonts w:ascii="Consolas" w:hAnsi="Consolas"/>
+          <w:b/>
+          <w:noProof/>
+        </w:rPr>
+        <w:t>Categories</w:t>
+      </w:r>
+      <w:r>
+        <w:rPr>
+          <w:lang w:val="bg-BG"/>
+        </w:rPr>
+        <w:t xml:space="preserve"> </w:t>
+      </w:r>
+      <w:r>
+        <w:rPr>
+          <w:lang w:val="bg-BG"/>
+        </w:rPr>
+        <w:t xml:space="preserve">и </w:t>
+      </w:r>
+      <w:r>
+        <w:rPr>
+          <w:rFonts w:ascii="Consolas" w:hAnsi="Consolas"/>
+          <w:b/>
+          <w:noProof/>
+        </w:rPr>
+        <w:t>Movies</w:t>
+      </w:r>
+      <w:r>
+        <w:rPr>
+          <w:lang w:val="bg-BG"/>
+        </w:rPr>
+        <w:t xml:space="preserve">, като използвате </w:t>
+      </w:r>
+      <w:r>
+        <w:rPr>
+          <w:b/>
+          <w:bCs/>
+          <w:lang w:val="bg-BG"/>
+        </w:rPr>
+        <w:t>4</w:t>
+      </w:r>
+      <w:r>
+        <w:rPr>
+          <w:lang w:val="bg-BG"/>
+        </w:rPr>
+        <w:t xml:space="preserve"> </w:t>
+      </w:r>
+      <w:r>
+        <w:rPr>
+          <w:b/>
+          <w:bCs/>
+        </w:rPr>
+        <w:t>SELECT</w:t>
+      </w:r>
+      <w:r>
+        <w:t xml:space="preserve"> </w:t>
+      </w:r>
+      <w:r>
+        <w:rPr>
+          <w:b/>
+          <w:bCs/>
+          <w:lang w:val="bg-BG"/>
+        </w:rPr>
+        <w:t>заявки</w:t>
+      </w:r>
+      <w:r>
+        <w:rPr>
+          <w:lang w:val="bg-BG"/>
+        </w:rPr>
+        <w:t>. За броя на редовете използвайте функцията</w:t>
+      </w:r>
+      <w:r>
+        <w:rPr>
+          <w:lang w:val="ru-RU"/>
+        </w:rPr>
+        <w:t xml:space="preserve"> </w:t>
+      </w:r>
+      <w:r>
+        <w:rPr>
+          <w:rFonts w:ascii="Consolas" w:hAnsi="Consolas"/>
+          <w:b/>
+          <w:bCs/>
+        </w:rPr>
+        <w:t>COUNT</w:t>
+      </w:r>
+      <w:r>
+        <w:rPr>
+          <w:lang w:val="ru-RU"/>
+        </w:rPr>
+        <w:t>.</w:t>
+      </w:r>
+    </w:p>
+    <w:p>
+      <w:pPr>
         <w:spacing w:after="0"/>
+        <w:rPr>
+          <w:lang w:val="ru-RU"/>
+        </w:rPr>
       </w:pPr>
     </w:p>
     <w:sectPr>
@@ -13334,7 +13722,7 @@
   <w:style w:type="paragraph" w:default="1" w:styleId="Normal">
     <w:name w:val="Normal"/>
     <w:qFormat/>
-    <w:rsid w:val="00AA4019"/>
+    <w:rsid w:val="00B27342"/>
     <w:pPr>
       <w:spacing w:before="80" w:after="120"/>
     </w:pPr>

</xml_diff>

<commit_message>
Updates on exercise document for Modeling Databases
</commit_message>
<xml_diff>
--- a/Courses/Software-Sciences/Module-3-Databases-New/07-Modeling-Databases/07-Modeling-Databases-Exercise.docx
+++ b/Courses/Software-Sciences/Module-3-Databases-New/07-Modeling-Databases/07-Modeling-Databases-Exercise.docx
@@ -200,19 +200,35 @@
         <w:rPr>
           <w:lang w:val="bg-BG"/>
         </w:rPr>
-        <w:t xml:space="preserve"> (ограничения за </w:t>
-      </w:r>
-      <w:r>
-        <w:rPr>
-          <w:lang w:val="bg-BG"/>
-        </w:rPr>
-        <w:t>външни</w:t>
-      </w:r>
-      <w:r>
-        <w:rPr>
-          <w:lang w:val="bg-BG"/>
-        </w:rPr>
-        <w:t xml:space="preserve"> ключове). Ще изпълним дейности като </w:t>
+        <w:t xml:space="preserve"> (</w:t>
+      </w:r>
+      <w:r>
+        <w:rPr>
+          <w:b/>
+          <w:bCs/>
+          <w:lang w:val="bg-BG"/>
+        </w:rPr>
+        <w:t>ограничения</w:t>
+      </w:r>
+      <w:r>
+        <w:rPr>
+          <w:lang w:val="bg-BG"/>
+        </w:rPr>
+        <w:t xml:space="preserve"> за </w:t>
+      </w:r>
+      <w:r>
+        <w:rPr>
+          <w:b/>
+          <w:bCs/>
+          <w:lang w:val="bg-BG"/>
+        </w:rPr>
+        <w:t>външни ключове</w:t>
+      </w:r>
+      <w:r>
+        <w:rPr>
+          <w:lang w:val="bg-BG"/>
+        </w:rPr>
+        <w:t xml:space="preserve">). Ще изпълним дейности като </w:t>
       </w:r>
       <w:r>
         <w:rPr>

</xml_diff>

<commit_message>
Updates on Modeling Databases - Exercise
</commit_message>
<xml_diff>
--- a/Courses/Software-Sciences/Module-3-Databases-New/07-Modeling-Databases/07-Modeling-Databases-Exercise.docx
+++ b/Courses/Software-Sciences/Module-3-Databases-New/07-Modeling-Databases/07-Modeling-Databases-Exercise.docx
@@ -2169,7 +2169,21 @@
         <w:rPr>
           <w:lang w:val="bg-BG"/>
         </w:rPr>
-        <w:t xml:space="preserve">, сочещ към таблицата </w:t>
+        <w:t xml:space="preserve">, </w:t>
+      </w:r>
+      <w:r>
+        <w:rPr>
+          <w:b/>
+          <w:bCs/>
+          <w:lang w:val="bg-BG"/>
+        </w:rPr>
+        <w:t>сочещ</w:t>
+      </w:r>
+      <w:r>
+        <w:rPr>
+          <w:lang w:val="bg-BG"/>
+        </w:rPr>
+        <w:t xml:space="preserve"> към таблицата </w:t>
       </w:r>
       <w:r>
         <w:rPr>

</xml_diff>